<commit_message>
Correciones de errores despues de fusion
</commit_message>
<xml_diff>
--- a/recibos/bin/Debug/Archivos/anexoIII.docx
+++ b/recibos/bin/Debug/Archivos/anexoIII.docx
@@ -44,15 +44,6 @@
       </w:r>
       <w:bookmarkStart w:id="0" w:name="cLugarFirma"/>
       <w:bookmarkEnd w:id="0"/>
-      <w:r>
-        <w:rPr>
-          <w:rFonts w:ascii="Lucida Sans" w:hAnsi="Lucida Sans"/>
-          <w:b/>
-          <w:sz w:val="16"/>
-          <w:szCs w:val="16"/>
-        </w:rPr>
-        <w:t xml:space="preserve">., </w:t>
-      </w:r>
       <w:proofErr w:type="gramStart"/>
       <w:r>
         <w:rPr>
@@ -61,9 +52,27 @@
           <w:sz w:val="16"/>
           <w:szCs w:val="16"/>
         </w:rPr>
-        <w:t>a</w:t>
+        <w:t>.,</w:t>
       </w:r>
       <w:proofErr w:type="gramEnd"/>
+      <w:r>
+        <w:rPr>
+          <w:rFonts w:ascii="Lucida Sans" w:hAnsi="Lucida Sans"/>
+          <w:b/>
+          <w:sz w:val="16"/>
+          <w:szCs w:val="16"/>
+        </w:rPr>
+        <w:t xml:space="preserve"> </w:t>
+      </w:r>
+      <w:r>
+        <w:rPr>
+          <w:rFonts w:ascii="Lucida Sans" w:hAnsi="Lucida Sans"/>
+          <w:b/>
+          <w:sz w:val="16"/>
+          <w:szCs w:val="16"/>
+        </w:rPr>
+        <w:t>A</w:t>
+      </w:r>
       <w:r>
         <w:rPr>
           <w:rFonts w:ascii="Lucida Sans" w:hAnsi="Lucida Sans"/>
@@ -100,20 +109,10 @@
           <w:sz w:val="16"/>
           <w:szCs w:val="16"/>
         </w:rPr>
-        <w:t>.</w:t>
+        <w:t xml:space="preserve">. </w:t>
       </w:r>
-      <w:bookmarkStart w:id="2" w:name="_GoBack"/>
+      <w:bookmarkStart w:id="2" w:name="cNombreLargo"/>
       <w:bookmarkEnd w:id="2"/>
-      <w:r>
-        <w:rPr>
-          <w:rFonts w:ascii="Lucida Sans" w:hAnsi="Lucida Sans"/>
-          <w:sz w:val="16"/>
-          <w:szCs w:val="16"/>
-        </w:rPr>
-        <w:t xml:space="preserve"> </w:t>
-      </w:r>
-      <w:bookmarkStart w:id="3" w:name="cNombreLargo"/>
-      <w:bookmarkEnd w:id="3"/>
       <w:r>
         <w:rPr>
           <w:rFonts w:ascii="Lucida Sans" w:hAnsi="Lucida Sans"/>
@@ -1263,8 +1262,8 @@
         </w:rPr>
         <w:t xml:space="preserve"> </w:t>
       </w:r>
-      <w:bookmarkStart w:id="4" w:name="cNombreFiscal"/>
-      <w:bookmarkEnd w:id="4"/>
+      <w:bookmarkStart w:id="3" w:name="cNombreFiscal"/>
+      <w:bookmarkEnd w:id="3"/>
       <w:r>
         <w:rPr>
           <w:rFonts w:ascii="Lucida Sans" w:hAnsi="Lucida Sans"/>
@@ -1449,8 +1448,8 @@
               </w:rPr>
               <w:t xml:space="preserve">C. </w:t>
             </w:r>
-            <w:bookmarkStart w:id="5" w:name="cNombreLargo2"/>
-            <w:bookmarkEnd w:id="5"/>
+            <w:bookmarkStart w:id="4" w:name="cRepresentanteP"/>
+            <w:bookmarkEnd w:id="4"/>
           </w:p>
         </w:tc>
         <w:tc>
@@ -1537,7 +1536,9 @@
               </w:rPr>
               <w:t xml:space="preserve">C. </w:t>
             </w:r>
-            <w:bookmarkStart w:id="6" w:name="cNombreFiscal2"/>
+            <w:bookmarkStart w:id="5" w:name="cNombreLargo2"/>
+            <w:bookmarkStart w:id="6" w:name="_GoBack"/>
+            <w:bookmarkEnd w:id="5"/>
             <w:bookmarkEnd w:id="6"/>
           </w:p>
         </w:tc>
@@ -2268,7 +2269,7 @@
 </file>
 
 <file path=customXml/itemProps1.xml><?xml version="1.0" encoding="utf-8"?>
-<ds:datastoreItem xmlns:ds="http://schemas.openxmlformats.org/officeDocument/2006/customXml" ds:itemID="{0D5CE96F-65A4-4EF5-8623-588796850731}">
+<ds:datastoreItem xmlns:ds="http://schemas.openxmlformats.org/officeDocument/2006/customXml" ds:itemID="{1EF70854-AD64-4650-95DA-BF6CC5AB4B70}">
   <ds:schemaRefs>
     <ds:schemaRef ds:uri="http://schemas.openxmlformats.org/officeDocument/2006/bibliography"/>
   </ds:schemaRefs>

</xml_diff>